<commit_message>
tdf#104354 writerfilter: rewrite beforeAutospacing
Also related to tdf#113258.

The previous code segments were being spread out all over
the place. It consolidates nicely in finishParagraph,
and the code is much easier to read using the new
GetAnyProperty function.

Plus there were regressions creeping in.
The mere presense of the beforeAutospacing property normally, but
not necessarily means that it is on. Verify that it is enabled.

This will be much harder to backport since it depends on
150c12fc0fba2c2f4b08b4298678ee49676ebae0 from tdf#72560
and the many code fixes related to GetPropertyFromStyleSheets.

Change-Id: Iaf1600fffea54e9800e215e89cad40006d5bcdda
</commit_message>
<xml_diff>
--- a/sw/qa/extras/ooxmlexport/data/tdf104354-2.docx
+++ b/sw/qa/extras/ooxmlexport/data/tdf104354-2.docx
@@ -67,15 +67,7 @@
                 <w:szCs w:val="18"/>
                 <w:lang w:val="en-US"/>
               </w:rPr>
-              <w:t>a</w:t>
-            </w:r>
-            <w:r>
-              <w:rPr>
-                <w:sz w:val="18"/>
-                <w:szCs w:val="18"/>
-                <w:lang w:val="en-US"/>
-              </w:rPr>
-              <w:t xml:space="preserve"> cell </w:t>
+              <w:t>a cell </w:t>
             </w:r>
           </w:p>
           <w:p>
@@ -93,39 +85,7 @@
                 <w:szCs w:val="18"/>
                 <w:lang w:val="en-US"/>
               </w:rPr>
-              <w:t>w</w:t>
-            </w:r>
-            <w:r>
-              <w:rPr>
-                <w:sz w:val="18"/>
-                <w:szCs w:val="18"/>
-                <w:lang w:val="en-US"/>
-              </w:rPr>
-              <w:t>ith three paragraphs</w:t>
-            </w:r>
-            <w:r>
-              <w:rPr>
-                <w:sz w:val="18"/>
-                <w:szCs w:val="18"/>
-                <w:lang w:val="en-US"/>
-              </w:rPr>
-              <w:t xml:space="preserve"> with auto margin</w:t>
-            </w:r>
-            <w:r>
-              <w:rPr>
-                <w:sz w:val="18"/>
-                <w:szCs w:val="18"/>
-                <w:lang w:val="en-US"/>
-              </w:rPr>
-              <w:t>s</w:t>
-            </w:r>
-            <w:r>
-              <w:rPr>
-                <w:sz w:val="18"/>
-                <w:szCs w:val="18"/>
-                <w:lang w:val="en-US"/>
-              </w:rPr>
-              <w:t>.</w:t>
+              <w:t>with three paragraphs containing auto margins.</w:t>
             </w:r>
           </w:p>
         </w:tc>
@@ -242,6 +202,77 @@
                 <w:lang w:val="en-US"/>
               </w:rPr>
               <w:footnoteReference w:id="1"/>
+            </w:r>
+          </w:p>
+        </w:tc>
+      </w:tr>
+      <w:tr>
+        <w:trPr>
+          <w:trHeight w:val="368"/>
+        </w:trPr>
+        <w:tc>
+          <w:tcPr>
+            <w:tcW w:w="4608" w:type="dxa"/>
+            <w:tcBorders>
+              <w:top w:val="outset" w:sz="6" w:space="0" w:color="auto"/>
+              <w:left w:val="outset" w:sz="6" w:space="0" w:color="auto"/>
+              <w:bottom w:val="outset" w:sz="6" w:space="0" w:color="auto"/>
+              <w:right w:val="outset" w:sz="6" w:space="0" w:color="auto"/>
+            </w:tcBorders>
+            <w:vAlign w:val="center"/>
+          </w:tcPr>
+          <w:p>
+            <w:pPr>
+              <w:spacing w:beforeAutospacing="0"/>
+              <w:rPr>
+                <w:sz w:val="18"/>
+                <w:szCs w:val="18"/>
+                <w:lang w:val="en-US"/>
+              </w:rPr>
+            </w:pPr>
+            <w:r>
+              <w:rPr>
+                <w:sz w:val="18"/>
+                <w:szCs w:val="18"/>
+                <w:lang w:val="en-US"/>
+              </w:rPr>
+              <w:t>This is</w:t>
+            </w:r>
+          </w:p>
+          <w:p>
+            <w:pPr>
+              <w:spacing w:beforeAutospacing="0"/>
+              <w:rPr>
+                <w:sz w:val="18"/>
+                <w:szCs w:val="18"/>
+                <w:lang w:val="en-US"/>
+              </w:rPr>
+            </w:pPr>
+            <w:r>
+              <w:rPr>
+                <w:sz w:val="18"/>
+                <w:szCs w:val="18"/>
+                <w:lang w:val="en-US"/>
+              </w:rPr>
+              <w:t>a cell </w:t>
+            </w:r>
+          </w:p>
+          <w:p>
+            <w:pPr>
+              <w:spacing w:beforeAutospacing="0"/>
+              <w:rPr>
+                <w:sz w:val="18"/>
+                <w:szCs w:val="18"/>
+                <w:lang w:val="en-US"/>
+              </w:rPr>
+            </w:pPr>
+            <w:r>
+              <w:rPr>
+                <w:sz w:val="18"/>
+                <w:szCs w:val="18"/>
+                <w:lang w:val="en-US"/>
+              </w:rPr>
+              <w:t>with three paragraphs with disabled auto margins.</w:t>
             </w:r>
           </w:p>
         </w:tc>

</xml_diff>